<commit_message>
Update of the final idea
</commit_message>
<xml_diff>
--- a/Planning/FYP Plan-Strategy v2.docx
+++ b/Planning/FYP Plan-Strategy v2.docx
@@ -142,7 +142,23 @@
           <w:sz w:val="25"/>
           <w:szCs w:val="25"/>
         </w:rPr>
-        <w:t>The idea is to create a pinball like game where the user plays against a computer-controlled board to attempt to score. One side will be controlled by the user and the other will be by the computer. Being pinball like, the goal is defended by the use of 2 flippers and those flippers are used to attack as well. There will be static and dynamic obstacles on the board and in the way of the goals. To ensure users are able to score, the opponent will be programmed in such a way that allows it to sometime miss the ball coming towards it.</w:t>
+        <w:t>Taking inspiration from both Pong and Pinball,</w:t>
+      </w:r>
+      <w:r>
+        <w:rPr>
+          <w:rFonts w:ascii="Arial" w:hAnsi="Arial" w:cs="Arial"/>
+          <w:sz w:val="25"/>
+          <w:szCs w:val="25"/>
+        </w:rPr>
+        <w:t xml:space="preserve"> t</w:t>
+      </w:r>
+      <w:r>
+        <w:rPr>
+          <w:rFonts w:ascii="Arial" w:hAnsi="Arial" w:cs="Arial"/>
+          <w:sz w:val="25"/>
+          <w:szCs w:val="25"/>
+        </w:rPr>
+        <w:t>he idea is to create a pinball like game where the user plays against a computer-controlled board to attempt to score. One side will be controlled by the user and the other will be by the computer. Being pinball like, the goal is defended by the use of 2 flippers and those flippers are used to attack as well. There will be static and dynamic obstacles on the board and in the way of the goals. To ensure users are able to score, the opponent will be programmed in such a way that allows it to sometime miss the ball coming towards it.</w:t>
       </w:r>
     </w:p>
     <w:sectPr>

</xml_diff>